<commit_message>
csl and first paragraph
</commit_message>
<xml_diff>
--- a/one_pager/research_paper_one_pager.docx
+++ b/one_pager/research_paper_one_pager.docx
@@ -28,6 +28,30 @@
       </w:pPr>
       <w:r>
         <w:t xml:space="preserve">POL837</w:t>
+      </w:r>
+      <w:r>
+        <w:t xml:space="preserve"> </w:t>
+      </w:r>
+      <w:r>
+        <w:t xml:space="preserve">Issues</w:t>
+      </w:r>
+      <w:r>
+        <w:t xml:space="preserve"> </w:t>
+      </w:r>
+      <w:r>
+        <w:t xml:space="preserve">in</w:t>
+      </w:r>
+      <w:r>
+        <w:t xml:space="preserve"> </w:t>
+      </w:r>
+      <w:r>
+        <w:t xml:space="preserve">Comparative</w:t>
+      </w:r>
+      <w:r>
+        <w:t xml:space="preserve"> </w:t>
+      </w:r>
+      <w:r>
+        <w:t xml:space="preserve">Politics</w:t>
       </w:r>
     </w:p>
     <w:p>
@@ -67,13 +91,88 @@
     <w:bookmarkStart w:id="20" w:name="research-question"/>
     <w:p>
       <w:pPr>
-        <w:pStyle w:val="Heading1"/>
+        <w:pStyle w:val="Heading3"/>
       </w:pPr>
       <w:r>
         <w:t xml:space="preserve">Research Question</w:t>
       </w:r>
     </w:p>
+    <w:p>
+      <w:pPr>
+        <w:pStyle w:val="FirstParagraph"/>
+      </w:pPr>
+      <w:r>
+        <w:t xml:space="preserve">Does varying temperature affect how voting-age population perceive politician performance in Ecuador?</w:t>
+      </w:r>
+    </w:p>
     <w:bookmarkEnd w:id="20"/>
+    <w:bookmarkStart w:id="22" w:name="academic-sources"/>
+    <w:p>
+      <w:pPr>
+        <w:pStyle w:val="Heading3"/>
+      </w:pPr>
+      <w:r>
+        <w:t xml:space="preserve">Academic Sources</w:t>
+      </w:r>
+    </w:p>
+    <w:p>
+      <w:pPr>
+        <w:numPr>
+          <w:ilvl w:val="0"/>
+          <w:numId w:val="1001"/>
+        </w:numPr>
+        <w:pStyle w:val="Compact"/>
+      </w:pPr>
+      <w:r>
+        <w:t xml:space="preserve">Performance models/Retrospective voting</w:t>
+      </w:r>
+    </w:p>
+    <w:p>
+      <w:pPr>
+        <w:pStyle w:val="FirstParagraph"/>
+      </w:pPr>
+      <w:r>
+        <w:t xml:space="preserve">Healy, A., &amp; Malhotra, N. (2013). Retrospective voting reconsidered.</w:t>
+      </w:r>
+      <w:r>
+        <w:t xml:space="preserve"> </w:t>
+      </w:r>
+      <w:r>
+        <w:rPr>
+          <w:iCs/>
+          <w:i/>
+        </w:rPr>
+        <w:t xml:space="preserve">Annual Review of Political Science</w:t>
+      </w:r>
+      <w:r>
+        <w:t xml:space="preserve">,</w:t>
+      </w:r>
+      <w:r>
+        <w:t xml:space="preserve"> </w:t>
+      </w:r>
+      <w:r>
+        <w:rPr>
+          <w:iCs/>
+          <w:i/>
+        </w:rPr>
+        <w:t xml:space="preserve">16</w:t>
+      </w:r>
+      <w:r>
+        <w:t xml:space="preserve">(1), 285–306.</w:t>
+      </w:r>
+      <w:r>
+        <w:t xml:space="preserve"> </w:t>
+      </w:r>
+      <w:hyperlink r:id="rId21">
+        <w:r>
+          <w:rPr>
+            <w:rStyle w:val="Hyperlink"/>
+          </w:rPr>
+          <w:t xml:space="preserve">https://doi.org/10.1146/annurev-polisci-032211-212920</w:t>
+        </w:r>
+      </w:hyperlink>
+    </w:p>
+    <w:bookmarkEnd w:id="22"/>
     <w:sectPr>
       <w:pgSz w:h="16838" w:w="11906"/>
       <w:pgMar w:bottom="1134" w:footer="709" w:gutter="0" w:header="709" w:left="1701" w:right="850" w:top="1134"/>
@@ -298,11 +397,126 @@
       </w:pPr>
     </w:lvl>
   </w:abstractNum>
+  <w:abstractNum w:abstractNumId="99411">
+    <w:nsid w:val="A99411"/>
+    <w:multiLevelType w:val="multilevel"/>
+    <w:lvl w:ilvl="0">
+      <w:start w:val="1"/>
+      <w:numFmt w:val="decimal"/>
+      <w:lvlText w:val="%1."/>
+      <w:lvlJc w:val="left"/>
+      <w:pPr>
+        <w:ind w:left="720" w:hanging="480"/>
+      </w:pPr>
+    </w:lvl>
+    <w:lvl w:ilvl="1">
+      <w:start w:val="1"/>
+      <w:numFmt w:val="decimal"/>
+      <w:lvlText w:val="%2."/>
+      <w:lvlJc w:val="left"/>
+      <w:pPr>
+        <w:ind w:left="1440" w:hanging="480"/>
+      </w:pPr>
+    </w:lvl>
+    <w:lvl w:ilvl="2">
+      <w:start w:val="1"/>
+      <w:numFmt w:val="decimal"/>
+      <w:lvlText w:val="%3."/>
+      <w:lvlJc w:val="left"/>
+      <w:pPr>
+        <w:ind w:left="2160" w:hanging="480"/>
+      </w:pPr>
+    </w:lvl>
+    <w:lvl w:ilvl="3">
+      <w:start w:val="1"/>
+      <w:numFmt w:val="decimal"/>
+      <w:lvlText w:val="%4."/>
+      <w:lvlJc w:val="left"/>
+      <w:pPr>
+        <w:ind w:left="2880" w:hanging="480"/>
+      </w:pPr>
+    </w:lvl>
+    <w:lvl w:ilvl="4">
+      <w:start w:val="1"/>
+      <w:numFmt w:val="decimal"/>
+      <w:lvlText w:val="%5."/>
+      <w:lvlJc w:val="left"/>
+      <w:pPr>
+        <w:ind w:left="3600" w:hanging="480"/>
+      </w:pPr>
+    </w:lvl>
+    <w:lvl w:ilvl="5">
+      <w:start w:val="1"/>
+      <w:numFmt w:val="decimal"/>
+      <w:lvlText w:val="%6."/>
+      <w:lvlJc w:val="left"/>
+      <w:pPr>
+        <w:ind w:left="4320" w:hanging="480"/>
+      </w:pPr>
+    </w:lvl>
+    <w:lvl w:ilvl="6">
+      <w:start w:val="1"/>
+      <w:numFmt w:val="decimal"/>
+      <w:lvlText w:val="%7."/>
+      <w:lvlJc w:val="left"/>
+      <w:pPr>
+        <w:ind w:left="5040" w:hanging="480"/>
+      </w:pPr>
+    </w:lvl>
+    <w:lvl w:ilvl="7">
+      <w:start w:val="1"/>
+      <w:numFmt w:val="decimal"/>
+      <w:lvlText w:val="%8."/>
+      <w:lvlJc w:val="left"/>
+      <w:pPr>
+        <w:ind w:left="5760" w:hanging="480"/>
+      </w:pPr>
+    </w:lvl>
+    <w:lvl w:ilvl="8">
+      <w:start w:val="1"/>
+      <w:numFmt w:val="decimal"/>
+      <w:lvlText w:val="%9."/>
+      <w:lvlJc w:val="left"/>
+      <w:pPr>
+        <w:ind w:left="6480" w:hanging="480"/>
+      </w:pPr>
+    </w:lvl>
+  </w:abstractNum>
   <w:num w16cid:durableId="1037579606" w:numId="1">
     <w:abstractNumId w:val="0"/>
   </w:num>
   <w:num w:numId="1000">
     <w:abstractNumId w:val="990"/>
+  </w:num>
+  <w:num w:numId="1001">
+    <w:abstractNumId w:val="99411"/>
+    <w:lvlOverride w:ilvl="0">
+      <w:startOverride w:val="1"/>
+    </w:lvlOverride>
+    <w:lvlOverride w:ilvl="1">
+      <w:startOverride w:val="1"/>
+    </w:lvlOverride>
+    <w:lvlOverride w:ilvl="2">
+      <w:startOverride w:val="1"/>
+    </w:lvlOverride>
+    <w:lvlOverride w:ilvl="3">
+      <w:startOverride w:val="1"/>
+    </w:lvlOverride>
+    <w:lvlOverride w:ilvl="4">
+      <w:startOverride w:val="1"/>
+    </w:lvlOverride>
+    <w:lvlOverride w:ilvl="5">
+      <w:startOverride w:val="1"/>
+    </w:lvlOverride>
+    <w:lvlOverride w:ilvl="6">
+      <w:startOverride w:val="1"/>
+    </w:lvlOverride>
+    <w:lvlOverride w:ilvl="7">
+      <w:startOverride w:val="1"/>
+    </w:lvlOverride>
+    <w:lvlOverride w:ilvl="8">
+      <w:startOverride w:val="1"/>
+    </w:lvlOverride>
   </w:num>
 </w:numbering>
 </file>

</xml_diff>

<commit_message>
added all literature and data
</commit_message>
<xml_diff>
--- a/one_pager/research_paper_one_pager.docx
+++ b/one_pager/research_paper_one_pager.docx
@@ -102,11 +102,11 @@
         <w:pStyle w:val="FirstParagraph"/>
       </w:pPr>
       <w:r>
-        <w:t xml:space="preserve">Does varying temperature affect how voting-age population perceive politician performance in Ecuador?</w:t>
+        <w:t xml:space="preserve">Does varying daily temperature affect how voting-age population perceive politician performance in Ecuador?</w:t>
       </w:r>
     </w:p>
     <w:bookmarkEnd w:id="20"/>
-    <w:bookmarkStart w:id="22" w:name="academic-sources"/>
+    <w:bookmarkStart w:id="37" w:name="academic-sources"/>
     <w:p>
       <w:pPr>
         <w:pStyle w:val="Heading3"/>
@@ -172,7 +172,966 @@
         </w:r>
       </w:hyperlink>
     </w:p>
-    <w:bookmarkEnd w:id="22"/>
+    <w:p>
+      <w:pPr>
+        <w:numPr>
+          <w:ilvl w:val="0"/>
+          <w:numId w:val="1002"/>
+        </w:numPr>
+        <w:pStyle w:val="Compact"/>
+      </w:pPr>
+      <w:r>
+        <w:t xml:space="preserve">Attribution errors and the influence of emotion</w:t>
+      </w:r>
+    </w:p>
+    <w:p>
+      <w:pPr>
+        <w:pStyle w:val="FirstParagraph"/>
+      </w:pPr>
+      <w:r>
+        <w:t xml:space="preserve">Bower, G. H. (1981). Mood and memory.</w:t>
+      </w:r>
+      <w:r>
+        <w:t xml:space="preserve"> </w:t>
+      </w:r>
+      <w:r>
+        <w:rPr>
+          <w:iCs/>
+          <w:i/>
+        </w:rPr>
+        <w:t xml:space="preserve">Am Psychol</w:t>
+      </w:r>
+      <w:r>
+        <w:t xml:space="preserve">,</w:t>
+      </w:r>
+      <w:r>
+        <w:t xml:space="preserve"> </w:t>
+      </w:r>
+      <w:r>
+        <w:rPr>
+          <w:iCs/>
+          <w:i/>
+        </w:rPr>
+        <w:t xml:space="preserve">36</w:t>
+      </w:r>
+      <w:r>
+        <w:t xml:space="preserve">(2), 129–148.</w:t>
+      </w:r>
+      <w:r>
+        <w:t xml:space="preserve"> </w:t>
+      </w:r>
+      <w:hyperlink r:id="rId22">
+        <w:r>
+          <w:rPr>
+            <w:rStyle w:val="Hyperlink"/>
+          </w:rPr>
+          <w:t xml:space="preserve">https://doi.org/10.1037/0003-066X.36.2.129</w:t>
+        </w:r>
+      </w:hyperlink>
+    </w:p>
+    <w:p>
+      <w:pPr>
+        <w:pStyle w:val="BodyText"/>
+      </w:pPr>
+      <w:r>
+        <w:t xml:space="preserve">Schwarz, N., &amp; Clore, G. L. (1983). Mood, misattribution, and judgments of well-being: Informative and directive functions of affective states.</w:t>
+      </w:r>
+      <w:r>
+        <w:t xml:space="preserve"> </w:t>
+      </w:r>
+      <w:r>
+        <w:rPr>
+          <w:iCs/>
+          <w:i/>
+        </w:rPr>
+        <w:t xml:space="preserve">Journal of Personality and Social Psychology</w:t>
+      </w:r>
+      <w:r>
+        <w:t xml:space="preserve">,</w:t>
+      </w:r>
+      <w:r>
+        <w:t xml:space="preserve"> </w:t>
+      </w:r>
+      <w:r>
+        <w:rPr>
+          <w:iCs/>
+          <w:i/>
+        </w:rPr>
+        <w:t xml:space="preserve">45</w:t>
+      </w:r>
+      <w:r>
+        <w:t xml:space="preserve">(3), 513–523.</w:t>
+      </w:r>
+    </w:p>
+    <w:p>
+      <w:pPr>
+        <w:pStyle w:val="BodyText"/>
+      </w:pPr>
+      <w:r>
+        <w:t xml:space="preserve">Achen, C. H. (2016).</w:t>
+      </w:r>
+      <w:r>
+        <w:t xml:space="preserve"> </w:t>
+      </w:r>
+      <w:r>
+        <w:rPr>
+          <w:iCs/>
+          <w:i/>
+        </w:rPr>
+        <w:t xml:space="preserve">Democracy for realists : Why elections do not produce responsive government / christopher h. Achen, larry m. bartels.</w:t>
+      </w:r>
+      <w:r>
+        <w:t xml:space="preserve"> Princeton.</w:t>
+      </w:r>
+    </w:p>
+    <w:p>
+      <w:pPr>
+        <w:pStyle w:val="BodyText"/>
+      </w:pPr>
+      <w:r>
+        <w:t xml:space="preserve">Healy, A. J., Malhotra, N., Mo, C. H., &amp; Laitin, D. (2010). Irrelevant events affect voters’ evaluations of government performance.</w:t>
+      </w:r>
+      <w:r>
+        <w:t xml:space="preserve"> </w:t>
+      </w:r>
+      <w:r>
+        <w:rPr>
+          <w:iCs/>
+          <w:i/>
+        </w:rPr>
+        <w:t xml:space="preserve">Proceedings of the National Academy of Sciences of the United States of America</w:t>
+      </w:r>
+      <w:r>
+        <w:t xml:space="preserve">,</w:t>
+      </w:r>
+      <w:r>
+        <w:t xml:space="preserve"> </w:t>
+      </w:r>
+      <w:r>
+        <w:rPr>
+          <w:iCs/>
+          <w:i/>
+        </w:rPr>
+        <w:t xml:space="preserve">107</w:t>
+      </w:r>
+      <w:r>
+        <w:t xml:space="preserve">(29), 12804–12809.</w:t>
+      </w:r>
+      <w:r>
+        <w:t xml:space="preserve"> </w:t>
+      </w:r>
+      <w:hyperlink r:id="rId23">
+        <w:r>
+          <w:rPr>
+            <w:rStyle w:val="Hyperlink"/>
+          </w:rPr>
+          <w:t xml:space="preserve">https://www.jstor.org/stable/25708619</w:t>
+        </w:r>
+      </w:hyperlink>
+    </w:p>
+    <w:p>
+      <w:pPr>
+        <w:pStyle w:val="BodyText"/>
+      </w:pPr>
+      <w:r>
+        <w:t xml:space="preserve">Healy, A., &amp; Malhotra, N. (2010). Random events, economic losses, and retrospective voting: Implications for democratic competence.</w:t>
+      </w:r>
+      <w:r>
+        <w:t xml:space="preserve"> </w:t>
+      </w:r>
+      <w:r>
+        <w:rPr>
+          <w:iCs/>
+          <w:i/>
+        </w:rPr>
+        <w:t xml:space="preserve">Quarterly Journal of Political Science</w:t>
+      </w:r>
+      <w:r>
+        <w:t xml:space="preserve">,</w:t>
+      </w:r>
+      <w:r>
+        <w:t xml:space="preserve"> </w:t>
+      </w:r>
+      <w:r>
+        <w:rPr>
+          <w:iCs/>
+          <w:i/>
+        </w:rPr>
+        <w:t xml:space="preserve">5</w:t>
+      </w:r>
+      <w:r>
+        <w:t xml:space="preserve">(2), 193–208.</w:t>
+      </w:r>
+      <w:r>
+        <w:t xml:space="preserve"> </w:t>
+      </w:r>
+      <w:hyperlink r:id="rId24">
+        <w:r>
+          <w:rPr>
+            <w:rStyle w:val="Hyperlink"/>
+          </w:rPr>
+          <w:t xml:space="preserve">https://doi.org/10.1561/100.00009057</w:t>
+        </w:r>
+      </w:hyperlink>
+    </w:p>
+    <w:p>
+      <w:pPr>
+        <w:numPr>
+          <w:ilvl w:val="0"/>
+          <w:numId w:val="1003"/>
+        </w:numPr>
+        <w:pStyle w:val="Compact"/>
+      </w:pPr>
+      <w:r>
+        <w:t xml:space="preserve">Presidential approval literature</w:t>
+      </w:r>
+    </w:p>
+    <w:p>
+      <w:pPr>
+        <w:pStyle w:val="FirstParagraph"/>
+      </w:pPr>
+      <w:r>
+        <w:t xml:space="preserve">Berlemann, M., &amp; Enkelmann, S. (2014). The economic determinants of u.s. Presidential approval: A survey.</w:t>
+      </w:r>
+      <w:r>
+        <w:t xml:space="preserve"> </w:t>
+      </w:r>
+      <w:r>
+        <w:rPr>
+          <w:iCs/>
+          <w:i/>
+        </w:rPr>
+        <w:t xml:space="preserve">European Journal of Political Economy</w:t>
+      </w:r>
+      <w:r>
+        <w:t xml:space="preserve">,</w:t>
+      </w:r>
+      <w:r>
+        <w:t xml:space="preserve"> </w:t>
+      </w:r>
+      <w:r>
+        <w:rPr>
+          <w:iCs/>
+          <w:i/>
+        </w:rPr>
+        <w:t xml:space="preserve">36</w:t>
+      </w:r>
+      <w:r>
+        <w:t xml:space="preserve">, 41–54.</w:t>
+      </w:r>
+      <w:r>
+        <w:t xml:space="preserve"> </w:t>
+      </w:r>
+      <w:hyperlink r:id="rId25">
+        <w:r>
+          <w:rPr>
+            <w:rStyle w:val="Hyperlink"/>
+          </w:rPr>
+          <w:t xml:space="preserve">https://doi.org/10.1016/j.ejpoleco.2014.06.005</w:t>
+        </w:r>
+      </w:hyperlink>
+    </w:p>
+    <w:p>
+      <w:pPr>
+        <w:pStyle w:val="BodyText"/>
+      </w:pPr>
+      <w:r>
+        <w:t xml:space="preserve">Newman, B., &amp; Forcehimes, A. (2010).</w:t>
+      </w:r>
+      <w:r>
+        <w:t xml:space="preserve"> </w:t>
+      </w:r>
+      <w:r>
+        <w:t xml:space="preserve">“Rally round the flag”</w:t>
+      </w:r>
+      <w:r>
+        <w:t xml:space="preserve"> </w:t>
+      </w:r>
+      <w:r>
+        <w:t xml:space="preserve">events for presidential approval research.</w:t>
+      </w:r>
+      <w:r>
+        <w:t xml:space="preserve"> </w:t>
+      </w:r>
+      <w:r>
+        <w:rPr>
+          <w:iCs/>
+          <w:i/>
+        </w:rPr>
+        <w:t xml:space="preserve">Electoral Studies</w:t>
+      </w:r>
+      <w:r>
+        <w:t xml:space="preserve">,</w:t>
+      </w:r>
+      <w:r>
+        <w:t xml:space="preserve"> </w:t>
+      </w:r>
+      <w:r>
+        <w:rPr>
+          <w:iCs/>
+          <w:i/>
+        </w:rPr>
+        <w:t xml:space="preserve">29</w:t>
+      </w:r>
+      <w:r>
+        <w:t xml:space="preserve">(1), 144–154.</w:t>
+      </w:r>
+      <w:r>
+        <w:t xml:space="preserve"> </w:t>
+      </w:r>
+      <w:hyperlink r:id="rId26">
+        <w:r>
+          <w:rPr>
+            <w:rStyle w:val="Hyperlink"/>
+          </w:rPr>
+          <w:t xml:space="preserve">https://doi.org/10.1016/j.electstud.2009.07.003</w:t>
+        </w:r>
+      </w:hyperlink>
+    </w:p>
+    <w:p>
+      <w:pPr>
+        <w:pStyle w:val="BodyText"/>
+      </w:pPr>
+      <w:r>
+        <w:t xml:space="preserve">Donovan, K., Kellstedt, P. M., Key, E. M., &amp; Lebo, M. J. (2020). Motivated reasoning, public opinion, and presidential approval.</w:t>
+      </w:r>
+      <w:r>
+        <w:t xml:space="preserve"> </w:t>
+      </w:r>
+      <w:r>
+        <w:rPr>
+          <w:iCs/>
+          <w:i/>
+        </w:rPr>
+        <w:t xml:space="preserve">Political Behavior</w:t>
+      </w:r>
+      <w:r>
+        <w:t xml:space="preserve">,</w:t>
+      </w:r>
+      <w:r>
+        <w:t xml:space="preserve"> </w:t>
+      </w:r>
+      <w:r>
+        <w:rPr>
+          <w:iCs/>
+          <w:i/>
+        </w:rPr>
+        <w:t xml:space="preserve">42</w:t>
+      </w:r>
+      <w:r>
+        <w:t xml:space="preserve">(4), 1201–1221.</w:t>
+      </w:r>
+      <w:r>
+        <w:t xml:space="preserve"> </w:t>
+      </w:r>
+      <w:hyperlink r:id="rId27">
+        <w:r>
+          <w:rPr>
+            <w:rStyle w:val="Hyperlink"/>
+          </w:rPr>
+          <w:t xml:space="preserve">https://doi.org/10.1007/s11109-019-09539-8</w:t>
+        </w:r>
+      </w:hyperlink>
+    </w:p>
+    <w:p>
+      <w:pPr>
+        <w:pStyle w:val="BodyText"/>
+      </w:pPr>
+      <w:r>
+        <w:t xml:space="preserve">Clarke, H. D., &amp; Stewart, M. C. (1995). Economic evaluations, prime ministerial approval and governing party support: Rival models reconsidered.</w:t>
+      </w:r>
+      <w:r>
+        <w:t xml:space="preserve"> </w:t>
+      </w:r>
+      <w:r>
+        <w:rPr>
+          <w:iCs/>
+          <w:i/>
+        </w:rPr>
+        <w:t xml:space="preserve">British Journal of Political Science</w:t>
+      </w:r>
+      <w:r>
+        <w:t xml:space="preserve">,</w:t>
+      </w:r>
+      <w:r>
+        <w:t xml:space="preserve"> </w:t>
+      </w:r>
+      <w:r>
+        <w:rPr>
+          <w:iCs/>
+          <w:i/>
+        </w:rPr>
+        <w:t xml:space="preserve">25</w:t>
+      </w:r>
+      <w:r>
+        <w:t xml:space="preserve">(2), 145–170.</w:t>
+      </w:r>
+      <w:r>
+        <w:t xml:space="preserve"> </w:t>
+      </w:r>
+      <w:hyperlink r:id="rId28">
+        <w:r>
+          <w:rPr>
+            <w:rStyle w:val="Hyperlink"/>
+          </w:rPr>
+          <w:t xml:space="preserve">https://doi.org/10.1017/S0007123400007134</w:t>
+        </w:r>
+      </w:hyperlink>
+    </w:p>
+    <w:p>
+      <w:pPr>
+        <w:pStyle w:val="BodyText"/>
+      </w:pPr>
+      <w:r>
+        <w:t xml:space="preserve">Jung, J. W., &amp; Oh, J. (2020). Determinants of presidential approval ratings: Cross-country analyses with reference to latin america.</w:t>
+      </w:r>
+      <w:r>
+        <w:t xml:space="preserve"> </w:t>
+      </w:r>
+      <w:r>
+        <w:rPr>
+          <w:iCs/>
+          <w:i/>
+        </w:rPr>
+        <w:t xml:space="preserve">International Area Studies Review</w:t>
+      </w:r>
+      <w:r>
+        <w:t xml:space="preserve">,</w:t>
+      </w:r>
+      <w:r>
+        <w:t xml:space="preserve"> </w:t>
+      </w:r>
+      <w:r>
+        <w:rPr>
+          <w:iCs/>
+          <w:i/>
+        </w:rPr>
+        <w:t xml:space="preserve">23</w:t>
+      </w:r>
+      <w:r>
+        <w:t xml:space="preserve">(3), 251–267.</w:t>
+      </w:r>
+      <w:r>
+        <w:t xml:space="preserve"> </w:t>
+      </w:r>
+      <w:hyperlink r:id="rId29">
+        <w:r>
+          <w:rPr>
+            <w:rStyle w:val="Hyperlink"/>
+          </w:rPr>
+          <w:t xml:space="preserve">https://doi.org/10.1177/2233865919888373</w:t>
+        </w:r>
+      </w:hyperlink>
+    </w:p>
+    <w:p>
+      <w:pPr>
+        <w:numPr>
+          <w:ilvl w:val="0"/>
+          <w:numId w:val="1004"/>
+        </w:numPr>
+        <w:pStyle w:val="Compact"/>
+      </w:pPr>
+      <w:r>
+        <w:t xml:space="preserve">Weather and political outcomes</w:t>
+      </w:r>
+    </w:p>
+    <w:p>
+      <w:pPr>
+        <w:pStyle w:val="FirstParagraph"/>
+      </w:pPr>
+      <w:r>
+        <w:t xml:space="preserve">Bassi, A. (2019). Weather, risk, and voting: An experimental analysis of the effect of weather on vote choice.</w:t>
+      </w:r>
+      <w:r>
+        <w:t xml:space="preserve"> </w:t>
+      </w:r>
+      <w:r>
+        <w:rPr>
+          <w:iCs/>
+          <w:i/>
+        </w:rPr>
+        <w:t xml:space="preserve">Journal of Experimental Political Science</w:t>
+      </w:r>
+      <w:r>
+        <w:t xml:space="preserve">,</w:t>
+      </w:r>
+      <w:r>
+        <w:t xml:space="preserve"> </w:t>
+      </w:r>
+      <w:r>
+        <w:rPr>
+          <w:iCs/>
+          <w:i/>
+        </w:rPr>
+        <w:t xml:space="preserve">6</w:t>
+      </w:r>
+      <w:r>
+        <w:t xml:space="preserve">(1), 17–32.</w:t>
+      </w:r>
+      <w:r>
+        <w:t xml:space="preserve"> </w:t>
+      </w:r>
+      <w:hyperlink r:id="rId30">
+        <w:r>
+          <w:rPr>
+            <w:rStyle w:val="Hyperlink"/>
+          </w:rPr>
+          <w:t xml:space="preserve">https://doi.org/10.1017/XPS.2018.13</w:t>
+        </w:r>
+      </w:hyperlink>
+    </w:p>
+    <w:p>
+      <w:pPr>
+        <w:pStyle w:val="BodyText"/>
+      </w:pPr>
+      <w:r>
+        <w:t xml:space="preserve">Liao, Y., &amp; Ruiz Junco, P. (2022). Extreme weather and the politics of climate change: A study of campaign finance and elections.</w:t>
+      </w:r>
+      <w:r>
+        <w:t xml:space="preserve"> </w:t>
+      </w:r>
+      <w:r>
+        <w:rPr>
+          <w:iCs/>
+          <w:i/>
+        </w:rPr>
+        <w:t xml:space="preserve">Journal of Environmental Economics and Management</w:t>
+      </w:r>
+      <w:r>
+        <w:t xml:space="preserve">,</w:t>
+      </w:r>
+      <w:r>
+        <w:t xml:space="preserve"> </w:t>
+      </w:r>
+      <w:r>
+        <w:rPr>
+          <w:iCs/>
+          <w:i/>
+        </w:rPr>
+        <w:t xml:space="preserve">111</w:t>
+      </w:r>
+      <w:r>
+        <w:t xml:space="preserve">, 102550.</w:t>
+      </w:r>
+      <w:r>
+        <w:t xml:space="preserve"> </w:t>
+      </w:r>
+      <w:hyperlink r:id="rId31">
+        <w:r>
+          <w:rPr>
+            <w:rStyle w:val="Hyperlink"/>
+          </w:rPr>
+          <w:t xml:space="preserve">https://doi.org/10.1016/j.jeem.2021.102550</w:t>
+        </w:r>
+      </w:hyperlink>
+    </w:p>
+    <w:p>
+      <w:pPr>
+        <w:numPr>
+          <w:ilvl w:val="0"/>
+          <w:numId w:val="1005"/>
+        </w:numPr>
+        <w:pStyle w:val="Compact"/>
+      </w:pPr>
+      <w:r>
+        <w:t xml:space="preserve">Other relevant literature</w:t>
+      </w:r>
+    </w:p>
+    <w:p>
+      <w:pPr>
+        <w:pStyle w:val="FirstParagraph"/>
+      </w:pPr>
+      <w:r>
+        <w:t xml:space="preserve">Quijano-Ruiz, A. (2023).</w:t>
+      </w:r>
+      <w:r>
+        <w:t xml:space="preserve"> </w:t>
+      </w:r>
+      <w:r>
+        <w:rPr>
+          <w:iCs/>
+          <w:i/>
+        </w:rPr>
+        <w:t xml:space="preserve">Assessing the reliability of self-rated health: The effects of transient weather fluctuations on perceived health</w:t>
+      </w:r>
+      <w:r>
+        <w:t xml:space="preserve"> </w:t>
+      </w:r>
+      <w:r>
+        <w:t xml:space="preserve">[Working paper]. Working paper.</w:t>
+      </w:r>
+      <w:r>
+        <w:t xml:space="preserve"> </w:t>
+      </w:r>
+      <w:hyperlink r:id="rId32">
+        <w:r>
+          <w:rPr>
+            <w:rStyle w:val="Hyperlink"/>
+          </w:rPr>
+          <w:t xml:space="preserve">[Available on request]</w:t>
+        </w:r>
+      </w:hyperlink>
+    </w:p>
+    <w:p>
+      <w:pPr>
+        <w:pStyle w:val="BodyText"/>
+      </w:pPr>
+      <w:r>
+        <w:t xml:space="preserve">Barrington-Leigh, C., &amp; Behzadnejad, F. (2017). The impact of daily weather conditions on life satisfaction: Evidence from cross-sectional and panel data.</w:t>
+      </w:r>
+      <w:r>
+        <w:t xml:space="preserve"> </w:t>
+      </w:r>
+      <w:r>
+        <w:rPr>
+          <w:iCs/>
+          <w:i/>
+        </w:rPr>
+        <w:t xml:space="preserve">Journal of Economic Psychology</w:t>
+      </w:r>
+      <w:r>
+        <w:t xml:space="preserve">,</w:t>
+      </w:r>
+      <w:r>
+        <w:t xml:space="preserve"> </w:t>
+      </w:r>
+      <w:r>
+        <w:rPr>
+          <w:iCs/>
+          <w:i/>
+        </w:rPr>
+        <w:t xml:space="preserve">59</w:t>
+      </w:r>
+      <w:r>
+        <w:t xml:space="preserve">, 145–163.</w:t>
+      </w:r>
+      <w:r>
+        <w:t xml:space="preserve"> </w:t>
+      </w:r>
+      <w:hyperlink r:id="rId33">
+        <w:r>
+          <w:rPr>
+            <w:rStyle w:val="Hyperlink"/>
+          </w:rPr>
+          <w:t xml:space="preserve">https://doi.org/10.1016/j.joep.2017.01.003</w:t>
+        </w:r>
+      </w:hyperlink>
+    </w:p>
+    <w:p>
+      <w:pPr>
+        <w:pStyle w:val="BodyText"/>
+      </w:pPr>
+      <w:r>
+        <w:t xml:space="preserve">Deller, C., &amp; Michels, J. (2022).</w:t>
+      </w:r>
+      <w:r>
+        <w:t xml:space="preserve"> </w:t>
+      </w:r>
+      <w:r>
+        <w:rPr>
+          <w:iCs/>
+          <w:i/>
+        </w:rPr>
+        <w:t xml:space="preserve">The effect of weather on subjective performance evaluation</w:t>
+      </w:r>
+      <w:r>
+        <w:t xml:space="preserve"> </w:t>
+      </w:r>
+      <w:r>
+        <w:t xml:space="preserve">(3780405).</w:t>
+      </w:r>
+      <w:r>
+        <w:t xml:space="preserve"> </w:t>
+      </w:r>
+      <w:hyperlink r:id="rId34">
+        <w:r>
+          <w:rPr>
+            <w:rStyle w:val="Hyperlink"/>
+          </w:rPr>
+          <w:t xml:space="preserve">https://doi.org/10.2139/ssrn.3780405</w:t>
+        </w:r>
+      </w:hyperlink>
+    </w:p>
+    <w:p>
+      <w:pPr>
+        <w:pStyle w:val="BodyText"/>
+      </w:pPr>
+      <w:r>
+        <w:t xml:space="preserve">Klusak, P., Agarwala, M., Burke, M., Kraemer, M., &amp; Mohaddes, K. (2023). Rising temperatures, falling ratings: The effect of climate change on sovereign creditworthiness.</w:t>
+      </w:r>
+      <w:r>
+        <w:t xml:space="preserve"> </w:t>
+      </w:r>
+      <w:r>
+        <w:rPr>
+          <w:iCs/>
+          <w:i/>
+        </w:rPr>
+        <w:t xml:space="preserve">Management Science</w:t>
+      </w:r>
+      <w:r>
+        <w:t xml:space="preserve">,</w:t>
+      </w:r>
+      <w:r>
+        <w:t xml:space="preserve"> </w:t>
+      </w:r>
+      <w:r>
+        <w:rPr>
+          <w:iCs/>
+          <w:i/>
+        </w:rPr>
+        <w:t xml:space="preserve">69</w:t>
+      </w:r>
+      <w:r>
+        <w:t xml:space="preserve">(12), 7468–7491.</w:t>
+      </w:r>
+      <w:r>
+        <w:t xml:space="preserve"> </w:t>
+      </w:r>
+      <w:hyperlink r:id="rId35">
+        <w:r>
+          <w:rPr>
+            <w:rStyle w:val="Hyperlink"/>
+          </w:rPr>
+          <w:t xml:space="preserve">https://doi.org/10.1287/mnsc.2023.4869</w:t>
+        </w:r>
+      </w:hyperlink>
+    </w:p>
+    <w:p>
+      <w:pPr>
+        <w:pStyle w:val="BodyText"/>
+      </w:pPr>
+      <w:r>
+        <w:t xml:space="preserve">Lucas, R. E., &amp; Lawless, N. M. (2013). Does life seem better on a sunny day? Examining the association between daily weather conditions and life satisfaction judgments.</w:t>
+      </w:r>
+      <w:r>
+        <w:t xml:space="preserve"> </w:t>
+      </w:r>
+      <w:r>
+        <w:rPr>
+          <w:iCs/>
+          <w:i/>
+        </w:rPr>
+        <w:t xml:space="preserve">Journal of Personality and Social Psychology</w:t>
+      </w:r>
+      <w:r>
+        <w:t xml:space="preserve">,</w:t>
+      </w:r>
+      <w:r>
+        <w:t xml:space="preserve"> </w:t>
+      </w:r>
+      <w:r>
+        <w:rPr>
+          <w:iCs/>
+          <w:i/>
+        </w:rPr>
+        <w:t xml:space="preserve">104</w:t>
+      </w:r>
+      <w:r>
+        <w:t xml:space="preserve">(5), 872–884.</w:t>
+      </w:r>
+      <w:r>
+        <w:t xml:space="preserve"> </w:t>
+      </w:r>
+      <w:hyperlink r:id="rId36">
+        <w:r>
+          <w:rPr>
+            <w:rStyle w:val="Hyperlink"/>
+          </w:rPr>
+          <w:t xml:space="preserve">https://doi.org/10.1037/a0032124</w:t>
+        </w:r>
+      </w:hyperlink>
+    </w:p>
+    <w:bookmarkEnd w:id="37"/>
+    <w:bookmarkStart w:id="41" w:name="data"/>
+    <w:p>
+      <w:pPr>
+        <w:pStyle w:val="Heading3"/>
+      </w:pPr>
+      <w:r>
+        <w:t xml:space="preserve">Data</w:t>
+      </w:r>
+    </w:p>
+    <w:p>
+      <w:pPr>
+        <w:numPr>
+          <w:ilvl w:val="0"/>
+          <w:numId w:val="1006"/>
+        </w:numPr>
+      </w:pPr>
+      <w:r>
+        <w:t xml:space="preserve">Public opinion data from the</w:t>
+      </w:r>
+      <w:r>
+        <w:t xml:space="preserve"> </w:t>
+      </w:r>
+      <w:hyperlink r:id="rId38">
+        <w:r>
+          <w:rPr>
+            <w:rStyle w:val="Hyperlink"/>
+          </w:rPr>
+          <w:t xml:space="preserve">AmericasBarometer survey</w:t>
+        </w:r>
+      </w:hyperlink>
+      <w:r>
+        <w:t xml:space="preserve"> </w:t>
+      </w:r>
+      <w:r>
+        <w:t xml:space="preserve">from the Latin American Public Opinion Project (LAPOP) for Ecuador. I intend to use eight waves of data (2008-2023), each with about 1,500 respondents. The survey rounds include the day of the interview, which will allow me to join this data with the temperature data.</w:t>
+      </w:r>
+    </w:p>
+    <w:p>
+      <w:pPr>
+        <w:numPr>
+          <w:ilvl w:val="0"/>
+          <w:numId w:val="1006"/>
+        </w:numPr>
+      </w:pPr>
+      <w:hyperlink r:id="rId39">
+        <w:r>
+          <w:rPr>
+            <w:rStyle w:val="Hyperlink"/>
+          </w:rPr>
+          <w:t xml:space="preserve">Global daily grided temperature</w:t>
+        </w:r>
+      </w:hyperlink>
+      <w:r>
+        <w:t xml:space="preserve"> </w:t>
+      </w:r>
+      <w:r>
+        <w:t xml:space="preserve">from the U.S. government National Oceanic and Atmospheric Administration (NOAA) Physical Sciences Laboratory (PSL). I will use the daily temperature data for Ecuador, available 1979-2024. An algorithm is needed to extract the temperature from the NetCDF files, which was developed by Alonso Quijano-Ruiz and freely available on</w:t>
+      </w:r>
+      <w:r>
+        <w:t xml:space="preserve"> </w:t>
+      </w:r>
+      <w:hyperlink r:id="rId40">
+        <w:r>
+          <w:rPr>
+            <w:rStyle w:val="Hyperlink"/>
+          </w:rPr>
+          <w:t xml:space="preserve">GitHub</w:t>
+        </w:r>
+      </w:hyperlink>
+      <w:r>
+        <w:t xml:space="preserve">.</w:t>
+      </w:r>
+    </w:p>
+    <w:bookmarkEnd w:id="41"/>
+    <w:bookmarkStart w:id="42" w:name="identification-strategy"/>
+    <w:p>
+      <w:pPr>
+        <w:pStyle w:val="Heading3"/>
+      </w:pPr>
+      <w:r>
+        <w:t xml:space="preserve">Identification Strategy</w:t>
+      </w:r>
+    </w:p>
+    <w:bookmarkEnd w:id="42"/>
+    <w:bookmarkStart w:id="44" w:name="references"/>
+    <w:p>
+      <w:pPr>
+        <w:pStyle w:val="Heading3"/>
+      </w:pPr>
+      <w:r>
+        <w:t xml:space="preserve">References</w:t>
+      </w:r>
+    </w:p>
+    <w:p>
+      <w:pPr>
+        <w:pStyle w:val="FirstParagraph"/>
+      </w:pPr>
+      <w:r>
+        <w:t xml:space="preserve">LAPOP Lab, T. A. by the. (n.d.).</w:t>
+      </w:r>
+      <w:r>
+        <w:t xml:space="preserve"> </w:t>
+      </w:r>
+      <w:r>
+        <w:rPr>
+          <w:iCs/>
+          <w:i/>
+        </w:rPr>
+        <w:t xml:space="preserve">The</w:t>
+      </w:r>
+      <w:r>
+        <w:rPr>
+          <w:iCs/>
+          <w:i/>
+        </w:rPr>
+        <w:t xml:space="preserve"> </w:t>
+      </w:r>
+      <w:r>
+        <w:rPr>
+          <w:iCs/>
+          <w:i/>
+        </w:rPr>
+        <w:t xml:space="preserve">AmericasBarometer</w:t>
+      </w:r>
+      <w:r>
+        <w:t xml:space="preserve"> </w:t>
+      </w:r>
+      <w:r>
+        <w:t xml:space="preserve">(https://www.vanderbilt.edu/lapop/raw-data.php). Retrieved February 11, 2024, from</w:t>
+      </w:r>
+      <w:r>
+        <w:t xml:space="preserve"> </w:t>
+      </w:r>
+      <w:hyperlink r:id="rId43">
+        <w:r>
+          <w:rPr>
+            <w:rStyle w:val="Hyperlink"/>
+          </w:rPr>
+          <w:t xml:space="preserve">https://www.vanderbilt.edu/lapop/raw-data.php</w:t>
+        </w:r>
+      </w:hyperlink>
+    </w:p>
+    <w:p>
+      <w:pPr>
+        <w:pStyle w:val="BodyText"/>
+      </w:pPr>
+      <w:r>
+        <w:t xml:space="preserve">Atmospheric Administration (NOAA) Physical Sciences Laboratory (PSL), N. O. {and}. (2024).</w:t>
+      </w:r>
+      <w:r>
+        <w:t xml:space="preserve"> </w:t>
+      </w:r>
+      <w:r>
+        <w:rPr>
+          <w:iCs/>
+          <w:i/>
+        </w:rPr>
+        <w:t xml:space="preserve">CPC</w:t>
+      </w:r>
+      <w:r>
+        <w:rPr>
+          <w:iCs/>
+          <w:i/>
+        </w:rPr>
+        <w:t xml:space="preserve"> </w:t>
+      </w:r>
+      <w:r>
+        <w:rPr>
+          <w:iCs/>
+          <w:i/>
+        </w:rPr>
+        <w:t xml:space="preserve">global unified temperature</w:t>
+      </w:r>
+      <w:r>
+        <w:t xml:space="preserve">.</w:t>
+      </w:r>
+      <w:r>
+        <w:t xml:space="preserve"> </w:t>
+      </w:r>
+      <w:hyperlink r:id="rId39">
+        <w:r>
+          <w:rPr>
+            <w:rStyle w:val="Hyperlink"/>
+          </w:rPr>
+          <w:t xml:space="preserve">https://psl.noaa.gov/data/gridded/data.cpc.globaltemp.html</w:t>
+        </w:r>
+      </w:hyperlink>
+    </w:p>
+    <w:bookmarkEnd w:id="44"/>
     <w:sectPr>
       <w:pgSz w:h="16838" w:w="11906"/>
       <w:pgMar w:bottom="1134" w:footer="709" w:gutter="0" w:header="709" w:left="1701" w:right="850" w:top="1134"/>
@@ -482,6 +1441,346 @@
       </w:pPr>
     </w:lvl>
   </w:abstractNum>
+  <w:abstractNum w:abstractNumId="99412">
+    <w:nsid w:val="A99412"/>
+    <w:multiLevelType w:val="multilevel"/>
+    <w:lvl w:ilvl="0">
+      <w:start w:val="2"/>
+      <w:numFmt w:val="decimal"/>
+      <w:lvlText w:val="%1."/>
+      <w:lvlJc w:val="left"/>
+      <w:pPr>
+        <w:ind w:left="720" w:hanging="480"/>
+      </w:pPr>
+    </w:lvl>
+    <w:lvl w:ilvl="1">
+      <w:start w:val="2"/>
+      <w:numFmt w:val="decimal"/>
+      <w:lvlText w:val="%2."/>
+      <w:lvlJc w:val="left"/>
+      <w:pPr>
+        <w:ind w:left="1440" w:hanging="480"/>
+      </w:pPr>
+    </w:lvl>
+    <w:lvl w:ilvl="2">
+      <w:start w:val="2"/>
+      <w:numFmt w:val="decimal"/>
+      <w:lvlText w:val="%3."/>
+      <w:lvlJc w:val="left"/>
+      <w:pPr>
+        <w:ind w:left="2160" w:hanging="480"/>
+      </w:pPr>
+    </w:lvl>
+    <w:lvl w:ilvl="3">
+      <w:start w:val="2"/>
+      <w:numFmt w:val="decimal"/>
+      <w:lvlText w:val="%4."/>
+      <w:lvlJc w:val="left"/>
+      <w:pPr>
+        <w:ind w:left="2880" w:hanging="480"/>
+      </w:pPr>
+    </w:lvl>
+    <w:lvl w:ilvl="4">
+      <w:start w:val="2"/>
+      <w:numFmt w:val="decimal"/>
+      <w:lvlText w:val="%5."/>
+      <w:lvlJc w:val="left"/>
+      <w:pPr>
+        <w:ind w:left="3600" w:hanging="480"/>
+      </w:pPr>
+    </w:lvl>
+    <w:lvl w:ilvl="5">
+      <w:start w:val="2"/>
+      <w:numFmt w:val="decimal"/>
+      <w:lvlText w:val="%6."/>
+      <w:lvlJc w:val="left"/>
+      <w:pPr>
+        <w:ind w:left="4320" w:hanging="480"/>
+      </w:pPr>
+    </w:lvl>
+    <w:lvl w:ilvl="6">
+      <w:start w:val="2"/>
+      <w:numFmt w:val="decimal"/>
+      <w:lvlText w:val="%7."/>
+      <w:lvlJc w:val="left"/>
+      <w:pPr>
+        <w:ind w:left="5040" w:hanging="480"/>
+      </w:pPr>
+    </w:lvl>
+    <w:lvl w:ilvl="7">
+      <w:start w:val="2"/>
+      <w:numFmt w:val="decimal"/>
+      <w:lvlText w:val="%8."/>
+      <w:lvlJc w:val="left"/>
+      <w:pPr>
+        <w:ind w:left="5760" w:hanging="480"/>
+      </w:pPr>
+    </w:lvl>
+    <w:lvl w:ilvl="8">
+      <w:start w:val="2"/>
+      <w:numFmt w:val="decimal"/>
+      <w:lvlText w:val="%9."/>
+      <w:lvlJc w:val="left"/>
+      <w:pPr>
+        <w:ind w:left="6480" w:hanging="480"/>
+      </w:pPr>
+    </w:lvl>
+  </w:abstractNum>
+  <w:abstractNum w:abstractNumId="99413">
+    <w:nsid w:val="A99413"/>
+    <w:multiLevelType w:val="multilevel"/>
+    <w:lvl w:ilvl="0">
+      <w:start w:val="3"/>
+      <w:numFmt w:val="decimal"/>
+      <w:lvlText w:val="%1."/>
+      <w:lvlJc w:val="left"/>
+      <w:pPr>
+        <w:ind w:left="720" w:hanging="480"/>
+      </w:pPr>
+    </w:lvl>
+    <w:lvl w:ilvl="1">
+      <w:start w:val="3"/>
+      <w:numFmt w:val="decimal"/>
+      <w:lvlText w:val="%2."/>
+      <w:lvlJc w:val="left"/>
+      <w:pPr>
+        <w:ind w:left="1440" w:hanging="480"/>
+      </w:pPr>
+    </w:lvl>
+    <w:lvl w:ilvl="2">
+      <w:start w:val="3"/>
+      <w:numFmt w:val="decimal"/>
+      <w:lvlText w:val="%3."/>
+      <w:lvlJc w:val="left"/>
+      <w:pPr>
+        <w:ind w:left="2160" w:hanging="480"/>
+      </w:pPr>
+    </w:lvl>
+    <w:lvl w:ilvl="3">
+      <w:start w:val="3"/>
+      <w:numFmt w:val="decimal"/>
+      <w:lvlText w:val="%4."/>
+      <w:lvlJc w:val="left"/>
+      <w:pPr>
+        <w:ind w:left="2880" w:hanging="480"/>
+      </w:pPr>
+    </w:lvl>
+    <w:lvl w:ilvl="4">
+      <w:start w:val="3"/>
+      <w:numFmt w:val="decimal"/>
+      <w:lvlText w:val="%5."/>
+      <w:lvlJc w:val="left"/>
+      <w:pPr>
+        <w:ind w:left="3600" w:hanging="480"/>
+      </w:pPr>
+    </w:lvl>
+    <w:lvl w:ilvl="5">
+      <w:start w:val="3"/>
+      <w:numFmt w:val="decimal"/>
+      <w:lvlText w:val="%6."/>
+      <w:lvlJc w:val="left"/>
+      <w:pPr>
+        <w:ind w:left="4320" w:hanging="480"/>
+      </w:pPr>
+    </w:lvl>
+    <w:lvl w:ilvl="6">
+      <w:start w:val="3"/>
+      <w:numFmt w:val="decimal"/>
+      <w:lvlText w:val="%7."/>
+      <w:lvlJc w:val="left"/>
+      <w:pPr>
+        <w:ind w:left="5040" w:hanging="480"/>
+      </w:pPr>
+    </w:lvl>
+    <w:lvl w:ilvl="7">
+      <w:start w:val="3"/>
+      <w:numFmt w:val="decimal"/>
+      <w:lvlText w:val="%8."/>
+      <w:lvlJc w:val="left"/>
+      <w:pPr>
+        <w:ind w:left="5760" w:hanging="480"/>
+      </w:pPr>
+    </w:lvl>
+    <w:lvl w:ilvl="8">
+      <w:start w:val="3"/>
+      <w:numFmt w:val="decimal"/>
+      <w:lvlText w:val="%9."/>
+      <w:lvlJc w:val="left"/>
+      <w:pPr>
+        <w:ind w:left="6480" w:hanging="480"/>
+      </w:pPr>
+    </w:lvl>
+  </w:abstractNum>
+  <w:abstractNum w:abstractNumId="99414">
+    <w:nsid w:val="A99414"/>
+    <w:multiLevelType w:val="multilevel"/>
+    <w:lvl w:ilvl="0">
+      <w:start w:val="4"/>
+      <w:numFmt w:val="decimal"/>
+      <w:lvlText w:val="%1."/>
+      <w:lvlJc w:val="left"/>
+      <w:pPr>
+        <w:ind w:left="720" w:hanging="480"/>
+      </w:pPr>
+    </w:lvl>
+    <w:lvl w:ilvl="1">
+      <w:start w:val="4"/>
+      <w:numFmt w:val="decimal"/>
+      <w:lvlText w:val="%2."/>
+      <w:lvlJc w:val="left"/>
+      <w:pPr>
+        <w:ind w:left="1440" w:hanging="480"/>
+      </w:pPr>
+    </w:lvl>
+    <w:lvl w:ilvl="2">
+      <w:start w:val="4"/>
+      <w:numFmt w:val="decimal"/>
+      <w:lvlText w:val="%3."/>
+      <w:lvlJc w:val="left"/>
+      <w:pPr>
+        <w:ind w:left="2160" w:hanging="480"/>
+      </w:pPr>
+    </w:lvl>
+    <w:lvl w:ilvl="3">
+      <w:start w:val="4"/>
+      <w:numFmt w:val="decimal"/>
+      <w:lvlText w:val="%4."/>
+      <w:lvlJc w:val="left"/>
+      <w:pPr>
+        <w:ind w:left="2880" w:hanging="480"/>
+      </w:pPr>
+    </w:lvl>
+    <w:lvl w:ilvl="4">
+      <w:start w:val="4"/>
+      <w:numFmt w:val="decimal"/>
+      <w:lvlText w:val="%5."/>
+      <w:lvlJc w:val="left"/>
+      <w:pPr>
+        <w:ind w:left="3600" w:hanging="480"/>
+      </w:pPr>
+    </w:lvl>
+    <w:lvl w:ilvl="5">
+      <w:start w:val="4"/>
+      <w:numFmt w:val="decimal"/>
+      <w:lvlText w:val="%6."/>
+      <w:lvlJc w:val="left"/>
+      <w:pPr>
+        <w:ind w:left="4320" w:hanging="480"/>
+      </w:pPr>
+    </w:lvl>
+    <w:lvl w:ilvl="6">
+      <w:start w:val="4"/>
+      <w:numFmt w:val="decimal"/>
+      <w:lvlText w:val="%7."/>
+      <w:lvlJc w:val="left"/>
+      <w:pPr>
+        <w:ind w:left="5040" w:hanging="480"/>
+      </w:pPr>
+    </w:lvl>
+    <w:lvl w:ilvl="7">
+      <w:start w:val="4"/>
+      <w:numFmt w:val="decimal"/>
+      <w:lvlText w:val="%8."/>
+      <w:lvlJc w:val="left"/>
+      <w:pPr>
+        <w:ind w:left="5760" w:hanging="480"/>
+      </w:pPr>
+    </w:lvl>
+    <w:lvl w:ilvl="8">
+      <w:start w:val="4"/>
+      <w:numFmt w:val="decimal"/>
+      <w:lvlText w:val="%9."/>
+      <w:lvlJc w:val="left"/>
+      <w:pPr>
+        <w:ind w:left="6480" w:hanging="480"/>
+      </w:pPr>
+    </w:lvl>
+  </w:abstractNum>
+  <w:abstractNum w:abstractNumId="99415">
+    <w:nsid w:val="A99415"/>
+    <w:multiLevelType w:val="multilevel"/>
+    <w:lvl w:ilvl="0">
+      <w:start w:val="5"/>
+      <w:numFmt w:val="decimal"/>
+      <w:lvlText w:val="%1."/>
+      <w:lvlJc w:val="left"/>
+      <w:pPr>
+        <w:ind w:left="720" w:hanging="480"/>
+      </w:pPr>
+    </w:lvl>
+    <w:lvl w:ilvl="1">
+      <w:start w:val="5"/>
+      <w:numFmt w:val="decimal"/>
+      <w:lvlText w:val="%2."/>
+      <w:lvlJc w:val="left"/>
+      <w:pPr>
+        <w:ind w:left="1440" w:hanging="480"/>
+      </w:pPr>
+    </w:lvl>
+    <w:lvl w:ilvl="2">
+      <w:start w:val="5"/>
+      <w:numFmt w:val="decimal"/>
+      <w:lvlText w:val="%3."/>
+      <w:lvlJc w:val="left"/>
+      <w:pPr>
+        <w:ind w:left="2160" w:hanging="480"/>
+      </w:pPr>
+    </w:lvl>
+    <w:lvl w:ilvl="3">
+      <w:start w:val="5"/>
+      <w:numFmt w:val="decimal"/>
+      <w:lvlText w:val="%4."/>
+      <w:lvlJc w:val="left"/>
+      <w:pPr>
+        <w:ind w:left="2880" w:hanging="480"/>
+      </w:pPr>
+    </w:lvl>
+    <w:lvl w:ilvl="4">
+      <w:start w:val="5"/>
+      <w:numFmt w:val="decimal"/>
+      <w:lvlText w:val="%5."/>
+      <w:lvlJc w:val="left"/>
+      <w:pPr>
+        <w:ind w:left="3600" w:hanging="480"/>
+      </w:pPr>
+    </w:lvl>
+    <w:lvl w:ilvl="5">
+      <w:start w:val="5"/>
+      <w:numFmt w:val="decimal"/>
+      <w:lvlText w:val="%6."/>
+      <w:lvlJc w:val="left"/>
+      <w:pPr>
+        <w:ind w:left="4320" w:hanging="480"/>
+      </w:pPr>
+    </w:lvl>
+    <w:lvl w:ilvl="6">
+      <w:start w:val="5"/>
+      <w:numFmt w:val="decimal"/>
+      <w:lvlText w:val="%7."/>
+      <w:lvlJc w:val="left"/>
+      <w:pPr>
+        <w:ind w:left="5040" w:hanging="480"/>
+      </w:pPr>
+    </w:lvl>
+    <w:lvl w:ilvl="7">
+      <w:start w:val="5"/>
+      <w:numFmt w:val="decimal"/>
+      <w:lvlText w:val="%8."/>
+      <w:lvlJc w:val="left"/>
+      <w:pPr>
+        <w:ind w:left="5760" w:hanging="480"/>
+      </w:pPr>
+    </w:lvl>
+    <w:lvl w:ilvl="8">
+      <w:start w:val="5"/>
+      <w:numFmt w:val="decimal"/>
+      <w:lvlText w:val="%9."/>
+      <w:lvlJc w:val="left"/>
+      <w:pPr>
+        <w:ind w:left="6480" w:hanging="480"/>
+      </w:pPr>
+    </w:lvl>
+  </w:abstractNum>
   <w:num w16cid:durableId="1037579606" w:numId="1">
     <w:abstractNumId w:val="0"/>
   </w:num>
@@ -489,6 +1788,156 @@
     <w:abstractNumId w:val="990"/>
   </w:num>
   <w:num w:numId="1001">
+    <w:abstractNumId w:val="99411"/>
+    <w:lvlOverride w:ilvl="0">
+      <w:startOverride w:val="1"/>
+    </w:lvlOverride>
+    <w:lvlOverride w:ilvl="1">
+      <w:startOverride w:val="1"/>
+    </w:lvlOverride>
+    <w:lvlOverride w:ilvl="2">
+      <w:startOverride w:val="1"/>
+    </w:lvlOverride>
+    <w:lvlOverride w:ilvl="3">
+      <w:startOverride w:val="1"/>
+    </w:lvlOverride>
+    <w:lvlOverride w:ilvl="4">
+      <w:startOverride w:val="1"/>
+    </w:lvlOverride>
+    <w:lvlOverride w:ilvl="5">
+      <w:startOverride w:val="1"/>
+    </w:lvlOverride>
+    <w:lvlOverride w:ilvl="6">
+      <w:startOverride w:val="1"/>
+    </w:lvlOverride>
+    <w:lvlOverride w:ilvl="7">
+      <w:startOverride w:val="1"/>
+    </w:lvlOverride>
+    <w:lvlOverride w:ilvl="8">
+      <w:startOverride w:val="1"/>
+    </w:lvlOverride>
+  </w:num>
+  <w:num w:numId="1002">
+    <w:abstractNumId w:val="99412"/>
+    <w:lvlOverride w:ilvl="0">
+      <w:startOverride w:val="2"/>
+    </w:lvlOverride>
+    <w:lvlOverride w:ilvl="1">
+      <w:startOverride w:val="2"/>
+    </w:lvlOverride>
+    <w:lvlOverride w:ilvl="2">
+      <w:startOverride w:val="2"/>
+    </w:lvlOverride>
+    <w:lvlOverride w:ilvl="3">
+      <w:startOverride w:val="2"/>
+    </w:lvlOverride>
+    <w:lvlOverride w:ilvl="4">
+      <w:startOverride w:val="2"/>
+    </w:lvlOverride>
+    <w:lvlOverride w:ilvl="5">
+      <w:startOverride w:val="2"/>
+    </w:lvlOverride>
+    <w:lvlOverride w:ilvl="6">
+      <w:startOverride w:val="2"/>
+    </w:lvlOverride>
+    <w:lvlOverride w:ilvl="7">
+      <w:startOverride w:val="2"/>
+    </w:lvlOverride>
+    <w:lvlOverride w:ilvl="8">
+      <w:startOverride w:val="2"/>
+    </w:lvlOverride>
+  </w:num>
+  <w:num w:numId="1003">
+    <w:abstractNumId w:val="99413"/>
+    <w:lvlOverride w:ilvl="0">
+      <w:startOverride w:val="3"/>
+    </w:lvlOverride>
+    <w:lvlOverride w:ilvl="1">
+      <w:startOverride w:val="3"/>
+    </w:lvlOverride>
+    <w:lvlOverride w:ilvl="2">
+      <w:startOverride w:val="3"/>
+    </w:lvlOverride>
+    <w:lvlOverride w:ilvl="3">
+      <w:startOverride w:val="3"/>
+    </w:lvlOverride>
+    <w:lvlOverride w:ilvl="4">
+      <w:startOverride w:val="3"/>
+    </w:lvlOverride>
+    <w:lvlOverride w:ilvl="5">
+      <w:startOverride w:val="3"/>
+    </w:lvlOverride>
+    <w:lvlOverride w:ilvl="6">
+      <w:startOverride w:val="3"/>
+    </w:lvlOverride>
+    <w:lvlOverride w:ilvl="7">
+      <w:startOverride w:val="3"/>
+    </w:lvlOverride>
+    <w:lvlOverride w:ilvl="8">
+      <w:startOverride w:val="3"/>
+    </w:lvlOverride>
+  </w:num>
+  <w:num w:numId="1004">
+    <w:abstractNumId w:val="99414"/>
+    <w:lvlOverride w:ilvl="0">
+      <w:startOverride w:val="4"/>
+    </w:lvlOverride>
+    <w:lvlOverride w:ilvl="1">
+      <w:startOverride w:val="4"/>
+    </w:lvlOverride>
+    <w:lvlOverride w:ilvl="2">
+      <w:startOverride w:val="4"/>
+    </w:lvlOverride>
+    <w:lvlOverride w:ilvl="3">
+      <w:startOverride w:val="4"/>
+    </w:lvlOverride>
+    <w:lvlOverride w:ilvl="4">
+      <w:startOverride w:val="4"/>
+    </w:lvlOverride>
+    <w:lvlOverride w:ilvl="5">
+      <w:startOverride w:val="4"/>
+    </w:lvlOverride>
+    <w:lvlOverride w:ilvl="6">
+      <w:startOverride w:val="4"/>
+    </w:lvlOverride>
+    <w:lvlOverride w:ilvl="7">
+      <w:startOverride w:val="4"/>
+    </w:lvlOverride>
+    <w:lvlOverride w:ilvl="8">
+      <w:startOverride w:val="4"/>
+    </w:lvlOverride>
+  </w:num>
+  <w:num w:numId="1005">
+    <w:abstractNumId w:val="99415"/>
+    <w:lvlOverride w:ilvl="0">
+      <w:startOverride w:val="5"/>
+    </w:lvlOverride>
+    <w:lvlOverride w:ilvl="1">
+      <w:startOverride w:val="5"/>
+    </w:lvlOverride>
+    <w:lvlOverride w:ilvl="2">
+      <w:startOverride w:val="5"/>
+    </w:lvlOverride>
+    <w:lvlOverride w:ilvl="3">
+      <w:startOverride w:val="5"/>
+    </w:lvlOverride>
+    <w:lvlOverride w:ilvl="4">
+      <w:startOverride w:val="5"/>
+    </w:lvlOverride>
+    <w:lvlOverride w:ilvl="5">
+      <w:startOverride w:val="5"/>
+    </w:lvlOverride>
+    <w:lvlOverride w:ilvl="6">
+      <w:startOverride w:val="5"/>
+    </w:lvlOverride>
+    <w:lvlOverride w:ilvl="7">
+      <w:startOverride w:val="5"/>
+    </w:lvlOverride>
+    <w:lvlOverride w:ilvl="8">
+      <w:startOverride w:val="5"/>
+    </w:lvlOverride>
+  </w:num>
+  <w:num w:numId="1006">
     <w:abstractNumId w:val="99411"/>
     <w:lvlOverride w:ilvl="0">
       <w:startOverride w:val="1"/>

</xml_diff>